<commit_message>
notes from today's meeting with @emfuller
</commit_message>
<xml_diff>
--- a/Analysis/ses_network/Read me for SES vulnerability analysis 012616.docx
+++ b/Analysis/ses_network/Read me for SES vulnerability analysis 012616.docx
@@ -3,6 +3,7 @@
 <w:document xmlns:wpc="http://schemas.microsoft.com/office/word/2010/wordprocessingCanvas" xmlns:mo="http://schemas.microsoft.com/office/mac/office/2008/main" xmlns:mc="http://schemas.openxmlformats.org/markup-compatibility/2006" xmlns:mv="urn:schemas-microsoft-com:mac:vml" xmlns:o="urn:schemas-microsoft-com:office:office" xmlns:r="http://schemas.openxmlformats.org/officeDocument/2006/relationships" xmlns:m="http://schemas.openxmlformats.org/officeDocument/2006/math" xmlns:v="urn:schemas-microsoft-com:vml" xmlns:wp14="http://schemas.microsoft.com/office/word/2010/wordprocessingDrawing" xmlns:wp="http://schemas.openxmlformats.org/drawingml/2006/wordprocessingDrawing" xmlns:w10="urn:schemas-microsoft-com:office:word" xmlns:w="http://schemas.openxmlformats.org/wordprocessingml/2006/main" xmlns:w14="http://schemas.microsoft.com/office/word/2010/wordml" xmlns:w15="http://schemas.microsoft.com/office/word/2012/wordml" xmlns:wpg="http://schemas.microsoft.com/office/word/2010/wordprocessingGroup" xmlns:wpi="http://schemas.microsoft.com/office/word/2010/wordprocessingInk" xmlns:wne="http://schemas.microsoft.com/office/word/2006/wordml" xmlns:wps="http://schemas.microsoft.com/office/word/2010/wordprocessingShape" mc:Ignorable="w14 w15 wp14">
   <w:body>
     <w:p>
+      <w:bookmarkStart w:id="0" w:name="_GoBack"/>
       <w:r>
         <w:t>Read me for SE</w:t>
       </w:r>
@@ -13,6 +14,7 @@
         <w:t xml:space="preserve"> vulnerability analysis 012616</w:t>
       </w:r>
     </w:p>
+    <w:bookmarkEnd w:id="0"/>
     <w:p/>
     <w:p>
       <w:pPr>
@@ -375,25 +377,7 @@
     </w:p>
     <w:p>
       <w:r>
-        <w:t xml:space="preserve">I think trips make the most sense for thinking about decisions made by fishermen: if trips are negatively correlated, it suggests that a decision to fish for X comes at a cost of targeting Y, whereas if </w:t>
-      </w:r>
-      <w:r>
-        <w:t xml:space="preserve">trips are </w:t>
-      </w:r>
-      <w:r>
-        <w:t xml:space="preserve">positively </w:t>
-      </w:r>
-      <w:r>
-        <w:t xml:space="preserve">correlated, it suggests that a decision to fish for X </w:t>
-      </w:r>
-      <w:r>
-        <w:t xml:space="preserve">improves the chances of deciding to target </w:t>
-      </w:r>
-      <w:r>
-        <w:t>Y</w:t>
-      </w:r>
-      <w:r>
-        <w:t xml:space="preserve"> (or a third unmeasured variable positively influences chances of conducting trips for X and Y).</w:t>
+        <w:t>I think trips make the most sense for thinking about decisions made by fishermen: if trips are negatively correlated, it suggests that a decision to fish for X comes at a cost of targeting Y, whereas if trips are positively correlated, it suggests that a decision to fish for X improves the chances of deciding to target Y (or a third unmeasured variable positively influences chances of conducting trips for X and Y).</w:t>
       </w:r>
       <w:r>
         <w:t xml:space="preserve"> </w:t>
@@ -415,12 +399,64 @@
       <w:r>
         <w:t>, each vessel-year is used as a replicate. Needs to be redone where year is considered a covariate?</w:t>
       </w:r>
-      <w:bookmarkStart w:id="0" w:name="_GoBack"/>
-      <w:bookmarkEnd w:id="0"/>
-    </w:p>
-    <w:p>
-      <w:r>
-        <w:t>Here are the few discrepancies:</w:t>
+    </w:p>
+    <w:p>
+      <w:r>
+        <w:t>Here are the few discrepancies</w:t>
+      </w:r>
+      <w:r>
+        <w:t>, which fall into 3 categories (</w:t>
+      </w:r>
+      <w:proofErr w:type="spellStart"/>
+      <w:r>
+        <w:t>i</w:t>
+      </w:r>
+      <w:proofErr w:type="spellEnd"/>
+      <w:r>
+        <w:t xml:space="preserve">. negative </w:t>
+      </w:r>
+      <w:proofErr w:type="spellStart"/>
+      <w:r>
+        <w:t>corr</w:t>
+      </w:r>
+      <w:proofErr w:type="spellEnd"/>
+      <w:r>
+        <w:t xml:space="preserve"> for trips but positive for revenue/pounds</w:t>
+      </w:r>
+      <w:r>
+        <w:t xml:space="preserve"> (speaks to tradeoff, an enabling correlation)</w:t>
+      </w:r>
+      <w:r>
+        <w:t>, ii. weak for trips but strong for revenue/pounds</w:t>
+      </w:r>
+      <w:r>
+        <w:t xml:space="preserve"> (</w:t>
+      </w:r>
+      <w:proofErr w:type="spellStart"/>
+      <w:r>
+        <w:t>env</w:t>
+      </w:r>
+      <w:proofErr w:type="spellEnd"/>
+      <w:r>
+        <w:t xml:space="preserve"> or market signal? Or 2 large fisheries by pounds)</w:t>
+      </w:r>
+      <w:r>
+        <w:t xml:space="preserve">, iii. strong for </w:t>
+      </w:r>
+      <w:r>
+        <w:t xml:space="preserve">pounds </w:t>
+      </w:r>
+      <w:r>
+        <w:t xml:space="preserve">but weak for </w:t>
+      </w:r>
+      <w:r>
+        <w:t>revenue</w:t>
+      </w:r>
+      <w:r>
+        <w:t>/trips)</w:t>
+      </w:r>
+      <w:r>
+        <w:t>:</w:t>
       </w:r>
     </w:p>
     <w:p>
@@ -432,10 +468,13 @@
         </w:numPr>
       </w:pPr>
       <w:r>
-        <w:t xml:space="preserve">correlation </w:t>
-      </w:r>
-      <w:r>
-        <w:t xml:space="preserve">between </w:t>
+        <w:t>(iii)</w:t>
+      </w:r>
+      <w:r>
+        <w:t xml:space="preserve"> </w:t>
+      </w:r>
+      <w:r>
+        <w:t xml:space="preserve">correlation between </w:t>
       </w:r>
       <w:r>
         <w:t xml:space="preserve">salmon </w:t>
@@ -450,7 +489,13 @@
         <w:t>s</w:t>
       </w:r>
       <w:r>
-        <w:t xml:space="preserve"> only strong for revenues</w:t>
+        <w:t xml:space="preserve"> only strong for </w:t>
+      </w:r>
+      <w:r>
+        <w:t>pounds</w:t>
+      </w:r>
+      <w:r>
+        <w:t xml:space="preserve"> </w:t>
       </w:r>
     </w:p>
     <w:p>
@@ -462,6 +507,17 @@
         </w:numPr>
       </w:pPr>
       <w:r>
+        <w:t>(</w:t>
+      </w:r>
+      <w:proofErr w:type="spellStart"/>
+      <w:r>
+        <w:t>i</w:t>
+      </w:r>
+      <w:proofErr w:type="spellEnd"/>
+      <w:r>
+        <w:t xml:space="preserve">) </w:t>
+      </w:r>
+      <w:r>
         <w:t>shrimp sole correlation strongly negative for trips only. Targeting different patches?</w:t>
       </w:r>
     </w:p>
@@ -474,6 +530,17 @@
         </w:numPr>
       </w:pPr>
       <w:r>
+        <w:t>(</w:t>
+      </w:r>
+      <w:proofErr w:type="spellStart"/>
+      <w:r>
+        <w:t>i</w:t>
+      </w:r>
+      <w:proofErr w:type="spellEnd"/>
+      <w:r>
+        <w:t xml:space="preserve">) </w:t>
+      </w:r>
+      <w:r>
         <w:t>crab-sardine sign change for trips, which show negative correlation. Vessels have to re-gear?</w:t>
       </w:r>
     </w:p>
@@ -486,6 +553,10 @@
         </w:numPr>
       </w:pPr>
       <w:r>
+        <w:lastRenderedPageBreak/>
+        <w:t xml:space="preserve">(ii) </w:t>
+      </w:r>
+      <w:r>
         <w:t>crabs-sab</w:t>
       </w:r>
       <w:r>
@@ -519,7 +590,17 @@
         </w:numPr>
       </w:pPr>
       <w:r>
-        <w:lastRenderedPageBreak/>
+        <w:t>(</w:t>
+      </w:r>
+      <w:proofErr w:type="spellStart"/>
+      <w:r>
+        <w:t>i</w:t>
+      </w:r>
+      <w:proofErr w:type="spellEnd"/>
+      <w:r>
+        <w:t xml:space="preserve">) </w:t>
+      </w:r>
+      <w:r>
         <w:t>crab-shrimp sign change for trips, which show negative correlation. Vessels have to re-gear?</w:t>
       </w:r>
     </w:p>
@@ -577,7 +658,19 @@
     </w:p>
     <w:p>
       <w:r>
-        <w:t>- a (-0.55) correlation between urchin and chinook revenues (much weaker for revenues)</w:t>
+        <w:t xml:space="preserve">- a (-0.55) correlation between urchin and chinook </w:t>
+      </w:r>
+      <w:r>
+        <w:t>pounds</w:t>
+      </w:r>
+      <w:r>
+        <w:t xml:space="preserve"> (much weaker for revenues</w:t>
+      </w:r>
+      <w:r>
+        <w:t xml:space="preserve"> and trips</w:t>
+      </w:r>
+      <w:r>
+        <w:t>)</w:t>
       </w:r>
     </w:p>
     <w:p>
@@ -1492,6 +1585,7 @@
       </w:tr>
     </w:tbl>
     <w:p/>
+    <w:p/>
     <w:sectPr>
       <w:pgSz w:w="12240" w:h="15840"/>
       <w:pgMar w:top="1440" w:right="1440" w:bottom="1440" w:left="1440" w:header="720" w:footer="720" w:gutter="0"/>
@@ -1532,6 +1626,119 @@
 <file path=word/numbering.xml><?xml version="1.0" encoding="utf-8"?>
 <w:numbering xmlns:wpc="http://schemas.microsoft.com/office/word/2010/wordprocessingCanvas" xmlns:mo="http://schemas.microsoft.com/office/mac/office/2008/main" xmlns:mc="http://schemas.openxmlformats.org/markup-compatibility/2006" xmlns:mv="urn:schemas-microsoft-com:mac:vml" xmlns:o="urn:schemas-microsoft-com:office:office" xmlns:r="http://schemas.openxmlformats.org/officeDocument/2006/relationships" xmlns:m="http://schemas.openxmlformats.org/officeDocument/2006/math" xmlns:v="urn:schemas-microsoft-com:vml" xmlns:wp14="http://schemas.microsoft.com/office/word/2010/wordprocessingDrawing" xmlns:wp="http://schemas.openxmlformats.org/drawingml/2006/wordprocessingDrawing" xmlns:w10="urn:schemas-microsoft-com:office:word" xmlns:w="http://schemas.openxmlformats.org/wordprocessingml/2006/main" xmlns:w14="http://schemas.microsoft.com/office/word/2010/wordml" xmlns:w15="http://schemas.microsoft.com/office/word/2012/wordml" xmlns:wpg="http://schemas.microsoft.com/office/word/2010/wordprocessingGroup" xmlns:wpi="http://schemas.microsoft.com/office/word/2010/wordprocessingInk" xmlns:wne="http://schemas.microsoft.com/office/word/2006/wordml" xmlns:wps="http://schemas.microsoft.com/office/word/2010/wordprocessingShape" mc:Ignorable="w14 w15 wp14">
   <w:abstractNum w:abstractNumId="0">
+    <w:nsid w:val="43696621"/>
+    <w:multiLevelType w:val="hybridMultilevel"/>
+    <w:tmpl w:val="97F298DA"/>
+    <w:lvl w:ilvl="0" w:tplc="04090001">
+      <w:start w:val="1"/>
+      <w:numFmt w:val="bullet"/>
+      <w:lvlText w:val=""/>
+      <w:lvlJc w:val="left"/>
+      <w:pPr>
+        <w:ind w:left="720" w:hanging="360"/>
+      </w:pPr>
+      <w:rPr>
+        <w:rFonts w:ascii="Symbol" w:hAnsi="Symbol" w:hint="default"/>
+      </w:rPr>
+    </w:lvl>
+    <w:lvl w:ilvl="1" w:tplc="04090003">
+      <w:start w:val="1"/>
+      <w:numFmt w:val="bullet"/>
+      <w:lvlText w:val="o"/>
+      <w:lvlJc w:val="left"/>
+      <w:pPr>
+        <w:ind w:left="1440" w:hanging="360"/>
+      </w:pPr>
+      <w:rPr>
+        <w:rFonts w:ascii="Courier New" w:hAnsi="Courier New" w:cs="Courier New" w:hint="default"/>
+      </w:rPr>
+    </w:lvl>
+    <w:lvl w:ilvl="2" w:tplc="04090005">
+      <w:start w:val="1"/>
+      <w:numFmt w:val="bullet"/>
+      <w:lvlText w:val=""/>
+      <w:lvlJc w:val="left"/>
+      <w:pPr>
+        <w:ind w:left="2160" w:hanging="360"/>
+      </w:pPr>
+      <w:rPr>
+        <w:rFonts w:ascii="Wingdings" w:hAnsi="Wingdings" w:hint="default"/>
+      </w:rPr>
+    </w:lvl>
+    <w:lvl w:ilvl="3" w:tplc="04090001">
+      <w:start w:val="1"/>
+      <w:numFmt w:val="bullet"/>
+      <w:lvlText w:val=""/>
+      <w:lvlJc w:val="left"/>
+      <w:pPr>
+        <w:ind w:left="2880" w:hanging="360"/>
+      </w:pPr>
+      <w:rPr>
+        <w:rFonts w:ascii="Symbol" w:hAnsi="Symbol" w:hint="default"/>
+      </w:rPr>
+    </w:lvl>
+    <w:lvl w:ilvl="4" w:tplc="04090003" w:tentative="1">
+      <w:start w:val="1"/>
+      <w:numFmt w:val="bullet"/>
+      <w:lvlText w:val="o"/>
+      <w:lvlJc w:val="left"/>
+      <w:pPr>
+        <w:ind w:left="3600" w:hanging="360"/>
+      </w:pPr>
+      <w:rPr>
+        <w:rFonts w:ascii="Courier New" w:hAnsi="Courier New" w:cs="Courier New" w:hint="default"/>
+      </w:rPr>
+    </w:lvl>
+    <w:lvl w:ilvl="5" w:tplc="04090005" w:tentative="1">
+      <w:start w:val="1"/>
+      <w:numFmt w:val="bullet"/>
+      <w:lvlText w:val=""/>
+      <w:lvlJc w:val="left"/>
+      <w:pPr>
+        <w:ind w:left="4320" w:hanging="360"/>
+      </w:pPr>
+      <w:rPr>
+        <w:rFonts w:ascii="Wingdings" w:hAnsi="Wingdings" w:hint="default"/>
+      </w:rPr>
+    </w:lvl>
+    <w:lvl w:ilvl="6" w:tplc="04090001" w:tentative="1">
+      <w:start w:val="1"/>
+      <w:numFmt w:val="bullet"/>
+      <w:lvlText w:val=""/>
+      <w:lvlJc w:val="left"/>
+      <w:pPr>
+        <w:ind w:left="5040" w:hanging="360"/>
+      </w:pPr>
+      <w:rPr>
+        <w:rFonts w:ascii="Symbol" w:hAnsi="Symbol" w:hint="default"/>
+      </w:rPr>
+    </w:lvl>
+    <w:lvl w:ilvl="7" w:tplc="04090003" w:tentative="1">
+      <w:start w:val="1"/>
+      <w:numFmt w:val="bullet"/>
+      <w:lvlText w:val="o"/>
+      <w:lvlJc w:val="left"/>
+      <w:pPr>
+        <w:ind w:left="5760" w:hanging="360"/>
+      </w:pPr>
+      <w:rPr>
+        <w:rFonts w:ascii="Courier New" w:hAnsi="Courier New" w:cs="Courier New" w:hint="default"/>
+      </w:rPr>
+    </w:lvl>
+    <w:lvl w:ilvl="8" w:tplc="04090005" w:tentative="1">
+      <w:start w:val="1"/>
+      <w:numFmt w:val="bullet"/>
+      <w:lvlText w:val=""/>
+      <w:lvlJc w:val="left"/>
+      <w:pPr>
+        <w:ind w:left="6480" w:hanging="360"/>
+      </w:pPr>
+      <w:rPr>
+        <w:rFonts w:ascii="Wingdings" w:hAnsi="Wingdings" w:hint="default"/>
+      </w:rPr>
+    </w:lvl>
+  </w:abstractNum>
+  <w:abstractNum w:abstractNumId="1">
     <w:nsid w:val="620E04C6"/>
     <w:multiLevelType w:val="hybridMultilevel"/>
     <w:tmpl w:val="8E28F682"/>
@@ -1644,7 +1851,7 @@
       </w:rPr>
     </w:lvl>
   </w:abstractNum>
-  <w:abstractNum w:abstractNumId="1">
+  <w:abstractNum w:abstractNumId="2">
     <w:nsid w:val="62994FE1"/>
     <w:multiLevelType w:val="hybridMultilevel"/>
     <w:tmpl w:val="CCCC634C"/>
@@ -1734,9 +1941,12 @@
     </w:lvl>
   </w:abstractNum>
   <w:num w:numId="1">
+    <w:abstractNumId w:val="2"/>
+  </w:num>
+  <w:num w:numId="2">
     <w:abstractNumId w:val="1"/>
   </w:num>
-  <w:num w:numId="2">
+  <w:num w:numId="3">
     <w:abstractNumId w:val="0"/>
   </w:num>
 </w:numbering>
@@ -2152,6 +2362,7 @@
   <w:style w:type="character" w:default="1" w:styleId="DefaultParagraphFont">
     <w:name w:val="Default Paragraph Font"/>
     <w:uiPriority w:val="1"/>
+    <w:semiHidden/>
     <w:unhideWhenUsed/>
   </w:style>
   <w:style w:type="table" w:default="1" w:styleId="TableNormal">

</xml_diff>